<commit_message>
added last diagrams and exported to PDF
</commit_message>
<xml_diff>
--- a/dissertation.docx
+++ b/dissertation.docx
@@ -3216,6 +3216,7 @@
     <w:p/>
     <w:p/>
     <w:p/>
+    <w:p/>
     <w:p>
       <w:r>
         <w:t>A peer in this network structure will have to contain all the information required for identification and connection. It might also contain meta-data such as the peer name and client version number. An association must be made between the socket of the peer, if the peer is a direct connection, and the unique user identification number of the peer.</w:t>
@@ -3713,501 +3714,669 @@
       <w:r>
         <w:t>Contains the connection IP address to be associated with the SOURCE_UUID in the header.</w:t>
       </w:r>
+    </w:p>
+    <w:p>
+      <w:r>
+        <w:t xml:space="preserve">NETSTAT == 6:  </w:t>
+      </w:r>
+    </w:p>
+    <w:p>
+      <w:r>
+        <w:t>Contains a serialised network image or a portion of a serialised network image to be parsed.</w:t>
+      </w:r>
+    </w:p>
+    <w:p/>
+    <w:p>
+      <w:r>
+        <w:t>Deleting and updating content is non-</w:t>
+      </w:r>
+      <w:r>
+        <w:t>trivial</w:t>
+      </w:r>
+      <w:r>
+        <w:t xml:space="preserve"> in a peer-to-peer environment, if </w:t>
+      </w:r>
+      <w:r>
+        <w:t>consistency</w:t>
+      </w:r>
+      <w:r>
+        <w:t xml:space="preserve"> among copies needs to be maintained, </w:t>
+      </w:r>
+      <w:proofErr w:type="spellStart"/>
+      <w:r>
+        <w:t>Androutsellis-Theotokis</w:t>
+      </w:r>
+      <w:proofErr w:type="spellEnd"/>
+      <w:r>
+        <w:t>, et al, 2004 [14]. A combination of these network event packets in the correct order results in a persistent image of the network structure on each client connected.</w:t>
+      </w:r>
+    </w:p>
+    <w:p/>
+    <w:p>
+      <w:pPr>
+        <w:rPr>
+          <w:sz w:val="28"/>
+        </w:rPr>
+      </w:pPr>
+      <w:r>
+        <w:rPr>
+          <w:sz w:val="28"/>
+        </w:rPr>
+        <w:t>3.6.1 connection handshake</w:t>
+      </w:r>
+    </w:p>
+    <w:p/>
+    <w:p>
+      <w:r>
+        <w:t>To</w:t>
+      </w:r>
+      <w:r>
+        <w:t xml:space="preserve"> create a fully decentralised mesh network all members of the network must be treated the same. Each node in the network will have to be as self-sufficient as possible. There is no one device that allocates identification numbers or target nodes to new connections. There is no one device that handles user input from each peer. There is no one source of information on the network structure. Instead, these tasks will have to be accomplished collaboratively, using a range of handshaking techniques designed to communicate information in the correct order.</w:t>
+      </w:r>
+    </w:p>
+    <w:p/>
+    <w:p>
+      <w:r>
+        <w:t xml:space="preserve">One consideration to make is to decide which device is the initiator when a new client joins the network. Either the host or the client could opt to inform the network, but only one can correctly assign a new, unused user identification number due to the availability of the information on which are already in use. This means that the host </w:t>
+      </w:r>
+      <w:r>
+        <w:t>must</w:t>
+      </w:r>
+      <w:r>
+        <w:t xml:space="preserve"> make the first move: to inform the new client of the current network structure. The handshake goes like this:</w:t>
+      </w:r>
+    </w:p>
+    <w:p/>
+    <w:p>
+      <w:r>
+        <w:t>- Client attempts connection to the network</w:t>
+      </w:r>
+    </w:p>
+    <w:p>
+      <w:r>
+        <w:t>- Host accepts new connection</w:t>
+      </w:r>
+    </w:p>
+    <w:p>
+      <w:r>
+        <w:t>- Host serialises and sends the network image directly to the new client</w:t>
+      </w:r>
+    </w:p>
+    <w:p>
+      <w:r>
+        <w:t>- Client receives and parses this network image, making a note of the socket it was received from</w:t>
+      </w:r>
+    </w:p>
+    <w:p>
+      <w:r>
+        <w:t>- Client generates new UUID and broadcasts itself as a new connection</w:t>
+      </w:r>
+    </w:p>
+    <w:p>
+      <w:r>
+        <w:t>- Client sends UUID directly to host so it can associate the socket number with the UUID</w:t>
+      </w:r>
+    </w:p>
+    <w:p/>
+    <w:p>
+      <w:r>
+        <w:t xml:space="preserve">In this way every user in the network has knowledge of the new connection, their UUID, and which host they are connected to. The UUID generated by the new client is valid, as they have the whole network image to base it </w:t>
+      </w:r>
+      <w:r>
+        <w:t>off</w:t>
+      </w:r>
+      <w:r>
+        <w:t>. Both the host and the child have associated the correct socket numbers with the correct UUIDs so that they may direct messages correctly and identify received packet sources.</w:t>
+      </w:r>
+    </w:p>
+    <w:p/>
+    <w:p>
+      <w:pPr>
+        <w:rPr>
+          <w:sz w:val="28"/>
+        </w:rPr>
+      </w:pPr>
+      <w:r>
+        <w:rPr>
+          <w:sz w:val="28"/>
+        </w:rPr>
+        <w:t>3.6.2 reconnect events</w:t>
+      </w:r>
+    </w:p>
+    <w:p/>
+    <w:p>
+      <w:r>
+        <w:lastRenderedPageBreak/>
+        <w:t xml:space="preserve">One of the main uses of the network image construction is for autonomous reconnecting to the network should a host peer drop connection. Once a peer has </w:t>
+      </w:r>
+      <w:r>
+        <w:t>all</w:t>
+      </w:r>
+      <w:r>
+        <w:t xml:space="preserve"> the information on the network structure picking an appropriate target to reconnect to is relatively simple, although it depends on a few factors. Reconnect events can promote network load balancing if done correctly as when the choice of a new host is made the current load on each peer can be </w:t>
+      </w:r>
+      <w:r>
+        <w:t>considered</w:t>
+      </w:r>
+      <w:r>
+        <w:t>. Other factors which are important when selecting a new host are whether there is a host that is on the same network, which would improve network latency and performance, and which peers are accessible from outside of their own networks, as not every user might have port forwarded their connection.</w:t>
+      </w:r>
+    </w:p>
+    <w:p/>
+    <w:p>
+      <w:r>
+        <w:t>As noted above, the amount of time it takes for this reconnect process to complete is important. The longer it takes, the more packets might be missed, resulting in an incomplete network image or skipped game state data. One solution suggested in the introduction is that of requesting the complete game state or network image serialised from the new host, as if connecting to the network for the first time. This increases the amount of data transmitted but does not reduce reliability.</w:t>
+      </w:r>
+    </w:p>
+    <w:p/>
+    <w:p>
+      <w:r>
+        <w:rPr>
+          <w:noProof/>
+        </w:rPr>
+        <w:drawing>
+          <wp:inline distT="0" distB="0" distL="0" distR="0">
+            <wp:extent cx="4994910" cy="1984375"/>
+            <wp:effectExtent l="0" t="0" r="0" b="0"/>
+            <wp:docPr id="11" name="Picture 11"/>
+            <wp:cNvGraphicFramePr>
+              <a:graphicFrameLocks xmlns:a="http://schemas.openxmlformats.org/drawingml/2006/main" noChangeAspect="1"/>
+            </wp:cNvGraphicFramePr>
+            <a:graphic xmlns:a="http://schemas.openxmlformats.org/drawingml/2006/main">
+              <a:graphicData uri="http://schemas.openxmlformats.org/drawingml/2006/picture">
+                <pic:pic xmlns:pic="http://schemas.openxmlformats.org/drawingml/2006/picture">
+                  <pic:nvPicPr>
+                    <pic:cNvPr id="0" name="Picture 8"/>
+                    <pic:cNvPicPr>
+                      <a:picLocks noChangeAspect="1" noChangeArrowheads="1"/>
+                    </pic:cNvPicPr>
+                  </pic:nvPicPr>
+                  <pic:blipFill>
+                    <a:blip r:embed="rId10">
+                      <a:extLst>
+                        <a:ext uri="{28A0092B-C50C-407E-A947-70E740481C1C}">
+                          <a14:useLocalDpi xmlns:a14="http://schemas.microsoft.com/office/drawing/2010/main" val="0"/>
+                        </a:ext>
+                      </a:extLst>
+                    </a:blip>
+                    <a:srcRect/>
+                    <a:stretch>
+                      <a:fillRect/>
+                    </a:stretch>
+                  </pic:blipFill>
+                  <pic:spPr bwMode="auto">
+                    <a:xfrm>
+                      <a:off x="0" y="0"/>
+                      <a:ext cx="4994910" cy="1984375"/>
+                    </a:xfrm>
+                    <a:prstGeom prst="rect">
+                      <a:avLst/>
+                    </a:prstGeom>
+                    <a:noFill/>
+                    <a:ln>
+                      <a:noFill/>
+                    </a:ln>
+                  </pic:spPr>
+                </pic:pic>
+              </a:graphicData>
+            </a:graphic>
+          </wp:inline>
+        </w:drawing>
+      </w:r>
+    </w:p>
+    <w:p/>
+    <w:p>
+      <w:r>
+        <w:t xml:space="preserve">There are </w:t>
+      </w:r>
+      <w:r>
+        <w:t>many</w:t>
+      </w:r>
+      <w:r>
+        <w:t xml:space="preserve"> edge cases in this network structure, and one of the most complex shows itself when managing disconnected peers. In this scenario there are three</w:t>
+      </w:r>
+      <w:r>
+        <w:t xml:space="preserve"> or more</w:t>
+      </w:r>
+      <w:r>
+        <w:t xml:space="preserve"> nodes in the network. The first node that started the mesh network is not port forwarded, yet it is connected to by another peer that is part of the same local network. This second node is port forwarded, allowing the third peer to connect from outside of the local network. If the second peer then disconnects the third peer will search for a node to reconnect to, finding the first node, and attempt to reconnect. Unfortunately, because the first peer is not accessible from outside the network the reconnect fails and the third node fails to </w:t>
+      </w:r>
+      <w:r>
+        <w:t>re-join</w:t>
+      </w:r>
+      <w:r>
+        <w:t xml:space="preserve"> the network.</w:t>
+      </w:r>
+    </w:p>
+    <w:p/>
+    <w:p>
+      <w:r>
+        <w:t xml:space="preserve">In another scenario in which a node that has multiple children disconnects there is a scramble to find a new host to connect to. If the node that has disconnected is the root node it results in a network split. None of the child nodes can find a node further up in the hierarchy to connect to, and they cannot attempt to connect to each other as this would create a circular structure which might capture and trap packets. A potential solution is to force each host that has multiple children to nominate a child peer to inherit its position in the network should it disconnect. All other children of </w:t>
+      </w:r>
+      <w:r>
+        <w:lastRenderedPageBreak/>
+        <w:t>the disconnected node would then attempt to connect to one single child, while this child becomes the new root node.</w:t>
+      </w:r>
+    </w:p>
+    <w:p/>
+    <w:p>
+      <w:pPr>
+        <w:rPr>
+          <w:sz w:val="28"/>
+        </w:rPr>
+      </w:pPr>
+      <w:r>
+        <w:rPr>
+          <w:sz w:val="28"/>
+        </w:rPr>
+        <w:t>3.6.3 load balancing</w:t>
+      </w:r>
+    </w:p>
+    <w:p/>
+    <w:p>
+      <w:r>
+        <w:t xml:space="preserve">Although reconnect events give the network a chance to re-balance itself somewhat, it might be necessary even when no client disconnects for </w:t>
+      </w:r>
+      <w:r>
+        <w:t>several</w:t>
+      </w:r>
+      <w:r>
+        <w:t xml:space="preserve"> reasons. A user might connect to a heavily loaded node manually, unbalancing the network, or other aspects of the network might change. Fortunately, performing load balancing that is not triggered by a disconnect is a better position to be in as you can create the new connection before disconnecting or being disconnected from the network, resulting in no loss of packets. The solutions suggested for avoiding such a loss of data in the reconnect section are no longer needed, improving efficiency.</w:t>
+      </w:r>
+    </w:p>
+    <w:p/>
+    <w:p>
+      <w:r>
+        <w:t xml:space="preserve">Load balancing offers the opportunity to not only reduce computational load on nodes in the network but to reposition nodes in a pattern that is more efficient in terms of geographical topology. The direct path between a pair of clients may have longer </w:t>
+      </w:r>
+      <w:r>
+        <w:t>round-trip</w:t>
+      </w:r>
+      <w:r>
+        <w:t xml:space="preserve"> times than a detour path between them, because of the triangle inequality violations in the internet, according to Ly, C, in a paper on Detour Routing for Online Multiplayer Games, 2010 [15]. To rearrange nodes in a pattern that would setup certain peers as relays would be beneficial for </w:t>
+      </w:r>
+      <w:r>
+        <w:t>latency but</w:t>
+      </w:r>
+      <w:r>
+        <w:t xml:space="preserve"> would require significant amounts of IP address and </w:t>
+      </w:r>
+      <w:proofErr w:type="gramStart"/>
+      <w:r>
+        <w:t>round trip</w:t>
+      </w:r>
+      <w:proofErr w:type="gramEnd"/>
+      <w:r>
+        <w:t xml:space="preserve"> time analysis in order to perform optimally.</w:t>
+      </w:r>
+    </w:p>
+    <w:p/>
+    <w:p>
+      <w:r>
+        <w:t xml:space="preserve">In a way this is </w:t>
+      </w:r>
+      <w:proofErr w:type="gramStart"/>
+      <w:r>
+        <w:t>similar to</w:t>
+      </w:r>
+      <w:proofErr w:type="gramEnd"/>
+      <w:r>
+        <w:t xml:space="preserve"> a US patent on Minimizing Bandwidth Costs for Online Games, 2013, by </w:t>
+      </w:r>
+      <w:proofErr w:type="spellStart"/>
+      <w:r>
+        <w:t>Miyaki</w:t>
+      </w:r>
+      <w:proofErr w:type="spellEnd"/>
+      <w:r>
+        <w:t xml:space="preserve">, K [16], in which they aim to provide an online game with capability to dynamically adjust the networking topology: querying a participant of the online game to determine preference and position of the participant in the networking topology of the online game. In this </w:t>
+      </w:r>
+      <w:r>
+        <w:t>patent</w:t>
+      </w:r>
+      <w:r>
+        <w:t xml:space="preserve"> the focus is more on providing a monetary incentive to users </w:t>
+      </w:r>
+      <w:proofErr w:type="gramStart"/>
+      <w:r>
+        <w:t>in order to</w:t>
+      </w:r>
+      <w:proofErr w:type="gramEnd"/>
+      <w:r>
+        <w:t xml:space="preserve"> convince them to contribute to the network topology.</w:t>
+      </w:r>
+    </w:p>
+    <w:p/>
+    <w:p>
+      <w:pPr>
+        <w:rPr>
+          <w:sz w:val="28"/>
+        </w:rPr>
+      </w:pPr>
+      <w:r>
+        <w:rPr>
+          <w:sz w:val="28"/>
+        </w:rPr>
+        <w:t>3.7 basic network imaging</w:t>
+      </w:r>
+    </w:p>
+    <w:p/>
+    <w:p>
+      <w:r>
+        <w:t xml:space="preserve">The complexity of a mesh network is largely due to the need for all data to be synced between all peers that are connected, including data that was sent prior to a peer's connection. When a new device connects to the network it must somehow receive </w:t>
+      </w:r>
+      <w:r>
+        <w:t>all</w:t>
+      </w:r>
+      <w:r>
+        <w:t xml:space="preserve"> the game state changes so far so that it can catch up. The same method can be used to keep all members of the network up to date on the network structure itself. The task of this network layer is the establishment and management of a peer-to-peer network containing all currently active player computers, Schiele, G, 2007 [17]. A range of methods for storing and transmitting this data present themselves, each with pros and cons.</w:t>
+      </w:r>
+    </w:p>
+    <w:p/>
+    <w:p>
+      <w:r>
+        <w:lastRenderedPageBreak/>
+        <w:t xml:space="preserve">The simplest way to handle this task is to send the whole network state or game state every frame. This is slow, and incredibly inefficient. The amount of data sent each frame will increase with the size of the network or the complexity of the game state. A much more efficient alternative is to send only the difference between frames or states. </w:t>
+      </w:r>
+      <w:r>
+        <w:t>To</w:t>
+      </w:r>
+      <w:r>
+        <w:t xml:space="preserve"> quickly catch any new peers up the game state or network state must be serialised by the host of the new connection, sent in a single target message to the new client, and parsed correctly. This is likely the least data efficient part of the process, but it only </w:t>
+      </w:r>
+      <w:proofErr w:type="gramStart"/>
+      <w:r>
+        <w:t>has to</w:t>
+      </w:r>
+      <w:proofErr w:type="gramEnd"/>
+      <w:r>
+        <w:t xml:space="preserve"> happen once, every time a new peer joins or </w:t>
+      </w:r>
+      <w:r>
+        <w:t>re-joins</w:t>
+      </w:r>
+      <w:r>
+        <w:t xml:space="preserve"> the network.</w:t>
+      </w:r>
+    </w:p>
+    <w:p/>
+    <w:p>
+      <w:r>
+        <w:t>Network structure serialisation is relatively simple. The root node must be found, and then all child nodes are recursively serialised and added to a string, separated by a special character. Starting at the root node means that when the string is parsed in no node will be added to the network structure that does not have a valid host already added. This reduces potential errors during the parsing process. To parse the serialised data the string is split on the same special characters as before and then each set of node data are added to the network as if they were a new connection.</w:t>
+      </w:r>
+    </w:p>
+    <w:p/>
+    <w:p>
+      <w:pPr>
+        <w:rPr>
+          <w:sz w:val="28"/>
+        </w:rPr>
+      </w:pPr>
+      <w:r>
+        <w:rPr>
+          <w:sz w:val="28"/>
+        </w:rPr>
+        <w:t xml:space="preserve">3.7.1 </w:t>
+      </w:r>
+      <w:r>
+        <w:rPr>
+          <w:sz w:val="28"/>
+        </w:rPr>
+        <w:t>IP</w:t>
+      </w:r>
+      <w:r>
+        <w:rPr>
+          <w:sz w:val="28"/>
+        </w:rPr>
+        <w:t xml:space="preserve"> address grepping</w:t>
+      </w:r>
+    </w:p>
+    <w:p/>
+    <w:p>
+      <w:r>
+        <w:t>To find a device's IP address is not simple as a device might have multiple addresses depending on the hardware available. Simply looping through all internet enabled hardware modules and picking the most likely address is not a reliable method. This method will also only return the device's local IP address at best, which is only useful if connecting from inside the local network.</w:t>
+      </w:r>
+    </w:p>
+    <w:p/>
+    <w:p>
+      <w:r>
+        <w:t>The most reliable method of finding the IP address of a machine involves connecting to another device, preferably outside of the local network, and asking it what IP address the device connected from. In a normal host-clients structured network the host can be used to figure out the address, but in a mesh network there might not always be a host device.</w:t>
+      </w:r>
+    </w:p>
+    <w:p/>
+    <w:p>
+      <w:r>
+        <w:t>To</w:t>
+      </w:r>
+      <w:r>
+        <w:t xml:space="preserve"> make each client as independent as possible it would be preferable if they could connect to a </w:t>
+      </w:r>
+      <w:r>
+        <w:t>third-party</w:t>
+      </w:r>
+      <w:r>
+        <w:t xml:space="preserve"> service </w:t>
+      </w:r>
+      <w:proofErr w:type="gramStart"/>
+      <w:r>
+        <w:t>in order to</w:t>
+      </w:r>
+      <w:proofErr w:type="gramEnd"/>
+      <w:r>
+        <w:t xml:space="preserve"> determine their own IP addresses. A service such as Amazon Cloud or Google Search is very unlikely to go down anytime soon, which is good for ensuring the lifetime of the product. If longevity is the target, though, the best option might be to instead delegate IP address handling to the writer of the tool that utilises this library. If the IP address of the current device could be passed in when the server instance is </w:t>
+      </w:r>
+      <w:r>
+        <w:t>created,</w:t>
+      </w:r>
+      <w:r>
+        <w:t xml:space="preserve"> it would allow the user to pick a more up-to-date service or alternate method for finding addresses.</w:t>
+      </w:r>
+    </w:p>
+    <w:p/>
+    <w:p>
+      <w:r>
+        <w:t xml:space="preserve">It might also be useful to find an IP address before any sort of connection has occurred, </w:t>
+      </w:r>
+      <w:proofErr w:type="gramStart"/>
+      <w:r>
+        <w:t>in the event that</w:t>
+      </w:r>
+      <w:proofErr w:type="gramEnd"/>
+      <w:r>
+        <w:t xml:space="preserve"> a player wants to share their address with a friend or family member. If this occurs over the local network both parties might fall prey to server address reconfiguration, which can break server software, which typically binds to a (presumable immutable) address to accept incoming messages, Guttman, E, 2001 [18].</w:t>
+      </w:r>
+    </w:p>
+    <w:p/>
+    <w:p>
+      <w:r>
+        <w:t>One final method that can be used is to have new peers communicate which IP address they used to connect to the network, associating the host peer with the given address. This might not be reliable as if the new peer connected over the local network with a local IP address the network will associate the local address with the host, which is not ideal. One upside to this method is that you know for sure that the address is correct in some way, as the peer managed to connect using it.</w:t>
+      </w:r>
+    </w:p>
+    <w:p>
+      <w:pPr>
+        <w:rPr>
+          <w:b/>
+          <w:sz w:val="32"/>
+        </w:rPr>
+      </w:pPr>
+    </w:p>
+    <w:p>
+      <w:pPr>
+        <w:rPr>
+          <w:b/>
+          <w:sz w:val="32"/>
+        </w:rPr>
+      </w:pPr>
+    </w:p>
+    <w:p>
+      <w:pPr>
+        <w:rPr>
+          <w:b/>
+          <w:sz w:val="32"/>
+        </w:rPr>
+      </w:pPr>
+    </w:p>
+    <w:p>
+      <w:pPr>
+        <w:rPr>
+          <w:b/>
+          <w:sz w:val="32"/>
+        </w:rPr>
+      </w:pPr>
+    </w:p>
+    <w:p>
+      <w:pPr>
+        <w:rPr>
+          <w:b/>
+          <w:sz w:val="32"/>
+        </w:rPr>
+      </w:pPr>
+    </w:p>
+    <w:p>
+      <w:pPr>
+        <w:rPr>
+          <w:b/>
+          <w:sz w:val="32"/>
+        </w:rPr>
+      </w:pPr>
+    </w:p>
+    <w:p>
+      <w:pPr>
+        <w:rPr>
+          <w:b/>
+          <w:sz w:val="32"/>
+        </w:rPr>
+      </w:pPr>
+    </w:p>
+    <w:p>
+      <w:pPr>
+        <w:rPr>
+          <w:b/>
+          <w:sz w:val="32"/>
+        </w:rPr>
+      </w:pPr>
+    </w:p>
+    <w:p>
+      <w:pPr>
+        <w:rPr>
+          <w:b/>
+          <w:sz w:val="32"/>
+        </w:rPr>
+      </w:pPr>
+    </w:p>
+    <w:p>
+      <w:pPr>
+        <w:rPr>
+          <w:b/>
+          <w:sz w:val="32"/>
+        </w:rPr>
+      </w:pPr>
+    </w:p>
+    <w:p>
+      <w:pPr>
+        <w:rPr>
+          <w:b/>
+          <w:sz w:val="32"/>
+        </w:rPr>
+      </w:pPr>
+    </w:p>
+    <w:p>
+      <w:pPr>
+        <w:rPr>
+          <w:b/>
+          <w:sz w:val="32"/>
+        </w:rPr>
+      </w:pPr>
+    </w:p>
+    <w:p>
+      <w:pPr>
+        <w:rPr>
+          <w:b/>
+          <w:sz w:val="32"/>
+        </w:rPr>
+      </w:pPr>
+    </w:p>
+    <w:p>
+      <w:pPr>
+        <w:rPr>
+          <w:b/>
+          <w:sz w:val="32"/>
+        </w:rPr>
+      </w:pPr>
+    </w:p>
+    <w:p>
+      <w:pPr>
+        <w:rPr>
+          <w:b/>
+          <w:sz w:val="32"/>
+        </w:rPr>
+      </w:pPr>
+    </w:p>
+    <w:p>
+      <w:pPr>
+        <w:rPr>
+          <w:b/>
+          <w:sz w:val="32"/>
+        </w:rPr>
+      </w:pPr>
+    </w:p>
+    <w:p>
+      <w:pPr>
+        <w:rPr>
+          <w:b/>
+          <w:sz w:val="32"/>
+        </w:rPr>
+      </w:pPr>
+    </w:p>
+    <w:p>
+      <w:pPr>
+        <w:rPr>
+          <w:b/>
+          <w:sz w:val="32"/>
+        </w:rPr>
+      </w:pPr>
+    </w:p>
+    <w:p>
+      <w:pPr>
+        <w:rPr>
+          <w:b/>
+          <w:sz w:val="32"/>
+        </w:rPr>
+      </w:pPr>
+    </w:p>
+    <w:p>
+      <w:pPr>
+        <w:rPr>
+          <w:b/>
+          <w:sz w:val="32"/>
+        </w:rPr>
+      </w:pPr>
+    </w:p>
+    <w:p>
       <w:bookmarkStart w:id="8" w:name="_GoBack"/>
       <w:bookmarkEnd w:id="8"/>
-    </w:p>
-    <w:p>
-      <w:r>
-        <w:t xml:space="preserve">NETSTAT == 6:  </w:t>
-      </w:r>
-    </w:p>
-    <w:p>
-      <w:r>
-        <w:t>Contains a serialised network image or a portion of a serialised network image to be parsed.</w:t>
-      </w:r>
-    </w:p>
-    <w:p/>
-    <w:p>
-      <w:r>
-        <w:t>Deleting and updating content is non-</w:t>
-      </w:r>
-      <w:r>
-        <w:t>trivial</w:t>
-      </w:r>
-      <w:r>
-        <w:t xml:space="preserve"> in a peer-to-peer environment, if </w:t>
-      </w:r>
-      <w:r>
-        <w:t>consistency</w:t>
-      </w:r>
-      <w:r>
-        <w:t xml:space="preserve"> among copies needs to be maintained, </w:t>
-      </w:r>
-      <w:proofErr w:type="spellStart"/>
-      <w:r>
-        <w:t>Androutsellis-Theotokis</w:t>
-      </w:r>
-      <w:proofErr w:type="spellEnd"/>
-      <w:r>
-        <w:t>, et al, 2004 [14]. A combination of these network event packets in the correct order results in a persistent image of the network structure on each client connected.</w:t>
-      </w:r>
-    </w:p>
-    <w:p/>
-    <w:p>
-      <w:pPr>
-        <w:rPr>
-          <w:sz w:val="28"/>
-        </w:rPr>
-      </w:pPr>
-      <w:r>
-        <w:rPr>
-          <w:sz w:val="28"/>
-        </w:rPr>
-        <w:t>3.6.1 connection handshake</w:t>
-      </w:r>
-    </w:p>
-    <w:p/>
-    <w:p>
-      <w:r>
-        <w:t>To</w:t>
-      </w:r>
-      <w:r>
-        <w:t xml:space="preserve"> create a fully decentralised mesh network all members of the network must be treated the same. Each node in the network will have to be as self-sufficient as possible. There is no one device that allocates identification numbers or target nodes to new connections. There is no one device that handles user input from each peer. There is no one source of information on the network structure. Instead, these tasks will have to be accomplished collaboratively, using a range of handshaking techniques designed to communicate information in the correct order.</w:t>
-      </w:r>
-    </w:p>
-    <w:p/>
-    <w:p>
-      <w:r>
-        <w:t xml:space="preserve">One consideration to make is to decide which device is the initiator when a new client joins the network. Either the host or the client could opt to inform the network, but only one can correctly assign a new, unused user identification number due to the availability of the information on which are already in use. This means that the host </w:t>
-      </w:r>
-      <w:r>
-        <w:t>must</w:t>
-      </w:r>
-      <w:r>
-        <w:t xml:space="preserve"> make the first move: to inform the new client of the current network structure. The handshake goes like this:</w:t>
-      </w:r>
-    </w:p>
-    <w:p/>
-    <w:p>
-      <w:r>
-        <w:t>- Client attempts connection to the network</w:t>
-      </w:r>
-    </w:p>
-    <w:p>
-      <w:r>
-        <w:t>- Host accepts new connection</w:t>
-      </w:r>
-    </w:p>
-    <w:p>
-      <w:r>
-        <w:t>- Host serialises and sends the network image directly to the new client</w:t>
-      </w:r>
-    </w:p>
-    <w:p>
-      <w:r>
-        <w:t>- Client receives and parses this network image, making a note of the socket it was received from</w:t>
-      </w:r>
-    </w:p>
-    <w:p>
-      <w:r>
-        <w:t>- Client generates new UUID and broadcasts itself as a new connection</w:t>
-      </w:r>
-    </w:p>
-    <w:p>
-      <w:r>
-        <w:t>- Client sends UUID directly to host so it can associate the socket number with the UUID</w:t>
-      </w:r>
-    </w:p>
-    <w:p/>
-    <w:p>
-      <w:r>
-        <w:t xml:space="preserve">In this way every user in the network has knowledge of the new connection, their UUID, and which host they are connected to. The UUID generated by the new client is valid, as they have the whole network image to base it </w:t>
-      </w:r>
-      <w:r>
-        <w:t>off</w:t>
-      </w:r>
-      <w:r>
-        <w:t>. Both the host and the child have associated the correct socket numbers with the correct UUIDs so that they may direct messages correctly and identify received packet sources.</w:t>
-      </w:r>
-    </w:p>
-    <w:p/>
-    <w:p>
-      <w:pPr>
-        <w:rPr>
-          <w:sz w:val="28"/>
-        </w:rPr>
-      </w:pPr>
-      <w:r>
-        <w:rPr>
-          <w:sz w:val="28"/>
-        </w:rPr>
-        <w:t>3.6.2 reconnect events</w:t>
-      </w:r>
-    </w:p>
-    <w:p/>
-    <w:p>
-      <w:r>
-        <w:lastRenderedPageBreak/>
-        <w:t xml:space="preserve">One of the main uses of the network image construction is for autonomous reconnecting to the network should a host peer drop connection. Once a peer has </w:t>
-      </w:r>
-      <w:r>
-        <w:t>all</w:t>
-      </w:r>
-      <w:r>
-        <w:t xml:space="preserve"> the information on the network structure picking an appropriate target to reconnect to is relatively simple, although it depends on a few factors. Reconnect events can promote network load balancing if done correctly as when the choice of a new host is made the current load on each peer can be </w:t>
-      </w:r>
-      <w:r>
-        <w:t>considered</w:t>
-      </w:r>
-      <w:r>
-        <w:t>. Other factors which are important when selecting a new host are whether there is a host that is on the same network, which would improve network latency and performance, and which peers are accessible from outside of their own networks, as not every user might have port forwarded their connection.</w:t>
-      </w:r>
-    </w:p>
-    <w:p/>
-    <w:p>
-      <w:r>
-        <w:t>As noted above, the amount of time it takes for this reconnect process to complete is important. The longer it takes, the more packets might be missed, resulting in an incomplete network image or skipped game state data. One solution suggested in the introduction is that of requesting the complete game state or network image serialised from the new host, as if connecting to the network for the first time. This increases the amount of data transmitted but does not reduce reliability.</w:t>
-      </w:r>
-    </w:p>
-    <w:p/>
-    <w:p>
-      <w:r>
-        <w:t>// INSERT DIAGRAM OF PORT-FORWARDED ROOT-HOST|CHILD RECONNECT PROBLEM</w:t>
-      </w:r>
-    </w:p>
-    <w:p/>
-    <w:p>
-      <w:r>
-        <w:t xml:space="preserve">There are </w:t>
-      </w:r>
-      <w:r>
-        <w:t>many</w:t>
-      </w:r>
-      <w:r>
-        <w:t xml:space="preserve"> edge cases in this network structure, and one of the most complex shows itself when managing disconnected peers. In this scenario there are three nodes in the network. The first node that started the mesh network is not port forwarded, yet it is connected to by another peer that is part of the same local network. This second node is port forwarded, allowing the third peer to connect from outside of the local network. If the second peer then disconnects the third peer will search for a node to reconnect to, finding the first node, and attempt to reconnect. Unfortunately, because the first peer is not accessible from outside the network the reconnect fails and the third node fails to </w:t>
-      </w:r>
-      <w:r>
-        <w:t>re-join</w:t>
-      </w:r>
-      <w:r>
-        <w:t xml:space="preserve"> the network.</w:t>
-      </w:r>
-    </w:p>
-    <w:p/>
-    <w:p>
-      <w:r>
-        <w:t>// INSERT DIAGRAM OF ROOT-NODE DISCONNECT PROBLEM</w:t>
-      </w:r>
-    </w:p>
-    <w:p/>
-    <w:p>
-      <w:r>
-        <w:t>In another scenario in which a node that has multiple children disconnects there is a scramble to find a new host to connect to. If the node that has disconnected is the root node it results in a network split. None of the child nodes can find a node further up in the hierarchy to connect to, and they cannot attempt to connect to each other as this would create a circular structure which might capture and trap packets. A potential solution is to force each host that has multiple children to nominate a child peer to inherit its position in the network should it disconnect. All other children of the disconnected node would then attempt to connect to one single child, while this child becomes the new root node.</w:t>
-      </w:r>
-    </w:p>
-    <w:p/>
-    <w:p>
-      <w:r>
-        <w:t>// INSERT DIAGRAM OF PEER RECONNECT RACE CONDITION</w:t>
-      </w:r>
-    </w:p>
-    <w:p/>
-    <w:p>
-      <w:pPr>
-        <w:rPr>
-          <w:sz w:val="28"/>
-        </w:rPr>
-      </w:pPr>
-      <w:r>
-        <w:rPr>
-          <w:sz w:val="28"/>
-        </w:rPr>
-        <w:t>3.6.3 load balancing</w:t>
-      </w:r>
-    </w:p>
-    <w:p/>
-    <w:p>
-      <w:r>
-        <w:t xml:space="preserve">Although reconnect events give the network a chance to re-balance itself somewhat, it might be necessary even when no client disconnects for </w:t>
-      </w:r>
-      <w:r>
-        <w:t>several</w:t>
-      </w:r>
-      <w:r>
-        <w:t xml:space="preserve"> reasons. A user might connect to a heavily loaded node manually, unbalancing the network, or other aspects of the network might change. Fortunately, performing load balancing that is not triggered by a disconnect is a better position to be in as you can create the new connection before disconnecting or being disconnected from the network, resulting in no loss of packets. The solutions suggested for avoiding such a loss of data in the reconnect section are no longer needed, improving efficiency.</w:t>
-      </w:r>
-    </w:p>
-    <w:p/>
-    <w:p>
-      <w:r>
-        <w:t xml:space="preserve">Load balancing offers the opportunity to not only reduce computational load on nodes in the network but to reposition nodes in a pattern that is more efficient in terms of geographical topology. The direct path between a pair of clients may have longer </w:t>
-      </w:r>
-      <w:r>
-        <w:t>round-trip</w:t>
-      </w:r>
-      <w:r>
-        <w:t xml:space="preserve"> times than a detour path between them, because of the triangle inequality violations in the internet, according to Ly, C, in a paper on Detour Routing for Online Multiplayer Games, 2010 [15]. To rearrange nodes in a pattern that would setup certain peers as relays would be beneficial for </w:t>
-      </w:r>
-      <w:r>
-        <w:t>latency but</w:t>
-      </w:r>
-      <w:r>
-        <w:t xml:space="preserve"> would require significant amounts of IP address and </w:t>
-      </w:r>
-      <w:proofErr w:type="gramStart"/>
-      <w:r>
-        <w:t>round trip</w:t>
-      </w:r>
-      <w:proofErr w:type="gramEnd"/>
-      <w:r>
-        <w:t xml:space="preserve"> time analysis in order to perform optimally.</w:t>
-      </w:r>
-    </w:p>
-    <w:p/>
-    <w:p>
-      <w:r>
-        <w:t xml:space="preserve">In a way this is </w:t>
-      </w:r>
-      <w:proofErr w:type="gramStart"/>
-      <w:r>
-        <w:t>similar to</w:t>
-      </w:r>
-      <w:proofErr w:type="gramEnd"/>
-      <w:r>
-        <w:t xml:space="preserve"> a US patent on Minimizing Bandwidth Costs for Online Games, 2013, by </w:t>
-      </w:r>
-      <w:proofErr w:type="spellStart"/>
-      <w:r>
-        <w:t>Miyaki</w:t>
-      </w:r>
-      <w:proofErr w:type="spellEnd"/>
-      <w:r>
-        <w:t xml:space="preserve">, K [16], in which they aim to provide an online game with capability to dynamically adjust the networking topology: querying a participant of the online game to determine preference and position of the participant in the networking topology of the online game. In this </w:t>
-      </w:r>
-      <w:r>
-        <w:t>patent</w:t>
-      </w:r>
-      <w:r>
-        <w:t xml:space="preserve"> the focus is more on providing a monetary incentive to users </w:t>
-      </w:r>
-      <w:proofErr w:type="gramStart"/>
-      <w:r>
-        <w:t>in order to</w:t>
-      </w:r>
-      <w:proofErr w:type="gramEnd"/>
-      <w:r>
-        <w:t xml:space="preserve"> convince them to contribute to the network topology.</w:t>
-      </w:r>
-    </w:p>
-    <w:p/>
-    <w:p>
-      <w:pPr>
-        <w:rPr>
-          <w:sz w:val="28"/>
-        </w:rPr>
-      </w:pPr>
-      <w:r>
-        <w:rPr>
-          <w:sz w:val="28"/>
-        </w:rPr>
-        <w:t>3.7 basic network imaging</w:t>
-      </w:r>
-    </w:p>
-    <w:p/>
-    <w:p>
-      <w:r>
-        <w:t xml:space="preserve">The complexity of a mesh network is largely due to the need for all data to be synced between all peers that are connected, including data that was sent prior to a peer's connection. When a new device connects to the network it must somehow receive </w:t>
-      </w:r>
-      <w:r>
-        <w:t>all</w:t>
-      </w:r>
-      <w:r>
-        <w:t xml:space="preserve"> the game state changes so far so that it can catch up. The same method can be used to keep all members of the network up to date on the network structure itself. The task of this network layer is the establishment and management of a peer-to-peer network containing all currently active player computers, Schiele, G, 2007 [17]. A range of methods for storing and transmitting this data present themselves, each with pros and cons.</w:t>
-      </w:r>
-    </w:p>
-    <w:p/>
-    <w:p>
-      <w:r>
-        <w:t xml:space="preserve">The simplest way to handle this task is to send the whole network state or game state every frame. This is slow, and incredibly inefficient. The amount of data sent each frame will increase with the size of the network or the complexity of the game state. A much more efficient alternative is to send only the difference between frames or states. </w:t>
-      </w:r>
-      <w:r>
-        <w:t>To</w:t>
-      </w:r>
-      <w:r>
-        <w:t xml:space="preserve"> quickly catch any new peers up the game state or network state must be serialised by the host of the new connection, sent in a single target message to the new client, and parsed correctly. This is likely the least data efficient part of the process, but it only </w:t>
-      </w:r>
-      <w:proofErr w:type="gramStart"/>
-      <w:r>
-        <w:t>has to</w:t>
-      </w:r>
-      <w:proofErr w:type="gramEnd"/>
-      <w:r>
-        <w:t xml:space="preserve"> happen once, every time a new peer joins or </w:t>
-      </w:r>
-      <w:r>
-        <w:t>re-joins</w:t>
-      </w:r>
-      <w:r>
-        <w:t xml:space="preserve"> the network.</w:t>
-      </w:r>
-    </w:p>
-    <w:p/>
-    <w:p>
-      <w:r>
-        <w:t>Network structure serialisation is relatively simple. The root node must be found, and then all child nodes are recursively serialised and added to a string, separated by a special character. Starting at the root node means that when the string is parsed in no node will be added to the network structure that does not have a valid host already added. This reduces potential errors during the parsing process. To parse the serialised data the string is split on the same special characters as before and then each set of node data are added to the network as if they were a new connection.</w:t>
-      </w:r>
-    </w:p>
-    <w:p/>
-    <w:p>
-      <w:pPr>
-        <w:rPr>
-          <w:sz w:val="28"/>
-        </w:rPr>
-      </w:pPr>
-      <w:r>
-        <w:rPr>
-          <w:sz w:val="28"/>
-        </w:rPr>
-        <w:t xml:space="preserve">3.7.1 </w:t>
-      </w:r>
-      <w:r>
-        <w:rPr>
-          <w:sz w:val="28"/>
-        </w:rPr>
-        <w:t>IP</w:t>
-      </w:r>
-      <w:r>
-        <w:rPr>
-          <w:sz w:val="28"/>
-        </w:rPr>
-        <w:t xml:space="preserve"> address grepping</w:t>
-      </w:r>
-    </w:p>
-    <w:p/>
-    <w:p>
-      <w:r>
-        <w:t>To find a device's IP address is not simple as a device might have multiple addresses depending on the hardware available. Simply looping through all internet enabled hardware modules and picking the most likely address is not a reliable method. This method will also only return the device's local IP address at best, which is only useful if connecting from inside the local network.</w:t>
-      </w:r>
-    </w:p>
-    <w:p/>
-    <w:p>
-      <w:r>
-        <w:t>The most reliable method of finding the IP address of a machine involves connecting to another device, preferably outside of the local network, and asking it what IP address the device connected from. In a normal host-clients structured network the host can be used to figure out the address, but in a mesh network there might not always be a host device.</w:t>
-      </w:r>
-    </w:p>
-    <w:p/>
-    <w:p>
-      <w:r>
-        <w:t>To</w:t>
-      </w:r>
-      <w:r>
-        <w:t xml:space="preserve"> make each client as independent as possible it would be preferable if they could connect to a </w:t>
-      </w:r>
-      <w:r>
-        <w:t>third-party</w:t>
-      </w:r>
-      <w:r>
-        <w:t xml:space="preserve"> service </w:t>
-      </w:r>
-      <w:proofErr w:type="gramStart"/>
-      <w:r>
-        <w:t>in order to</w:t>
-      </w:r>
-      <w:proofErr w:type="gramEnd"/>
-      <w:r>
-        <w:t xml:space="preserve"> determine their own IP addresses. A service such as Amazon Cloud or Google Search is very unlikely to go down anytime soon, which is good for ensuring the lifetime of the product. If longevity is the target, though, the best option might be to instead delegate IP address handling to the writer of the tool that utilises this library. If the IP address of the current device could be passed in when the server instance is </w:t>
-      </w:r>
-      <w:r>
-        <w:t>created,</w:t>
-      </w:r>
-      <w:r>
-        <w:t xml:space="preserve"> it would allow the user to pick a more up-to-date service or alternate method for finding addresses.</w:t>
-      </w:r>
-    </w:p>
-    <w:p/>
-    <w:p>
-      <w:r>
-        <w:t xml:space="preserve">It might also be useful to find an IP address before any sort of connection has occurred, </w:t>
-      </w:r>
-      <w:proofErr w:type="gramStart"/>
-      <w:r>
-        <w:t>in the event that</w:t>
-      </w:r>
-      <w:proofErr w:type="gramEnd"/>
-      <w:r>
-        <w:t xml:space="preserve"> a player wants to share their address with a friend or family member. If this occurs over the local network both parties might fall prey to server address reconfiguration, which can break server software, which typically binds to a (presumable immutable) address to accept incoming messages, Guttman, E, 2001 [18].</w:t>
-      </w:r>
-    </w:p>
-    <w:p/>
-    <w:p>
-      <w:r>
-        <w:t>One final method that can be used is to have new peers communicate which IP address they used to connect to the network, associating the host peer with the given address. This might not be reliable as if the new peer connected over the local network with a local IP address the network will associate the local address with the host, which is not ideal. One upside to this method is that you know for sure that the address is correct in some way, as the peer managed to connect using it.</w:t>
-      </w:r>
-    </w:p>
-    <w:p/>
-    <w:p/>
-    <w:p/>
-    <w:p/>
-    <w:p/>
-    <w:p/>
-    <w:p/>
-    <w:p/>
-    <w:p/>
-    <w:p/>
-    <w:p/>
-    <w:p/>
-    <w:p>
-      <w:pPr>
+      <w:r>
         <w:rPr>
           <w:b/>
           <w:sz w:val="32"/>
         </w:rPr>
-      </w:pPr>
-    </w:p>
-    <w:p>
-      <w:pPr>
+        <w:lastRenderedPageBreak/>
+        <w:t xml:space="preserve">chapter </w:t>
+      </w:r>
+      <w:proofErr w:type="gramStart"/>
+      <w:r>
         <w:rPr>
           <w:b/>
           <w:sz w:val="32"/>
         </w:rPr>
-      </w:pPr>
-    </w:p>
-    <w:p>
-      <w:pPr>
+        <w:t>4 :</w:t>
+      </w:r>
+      <w:proofErr w:type="gramEnd"/>
+      <w:r>
         <w:rPr>
           <w:b/>
           <w:sz w:val="32"/>
         </w:rPr>
-      </w:pPr>
-    </w:p>
-    <w:p>
-      <w:pPr>
-        <w:rPr>
-          <w:b/>
-          <w:sz w:val="32"/>
-        </w:rPr>
-      </w:pPr>
-      <w:r>
-        <w:rPr>
-          <w:b/>
-          <w:sz w:val="32"/>
-        </w:rPr>
-        <w:t xml:space="preserve">chapter </w:t>
-      </w:r>
-      <w:proofErr w:type="gramStart"/>
-      <w:r>
-        <w:rPr>
-          <w:b/>
-          <w:sz w:val="32"/>
-        </w:rPr>
-        <w:t>4 :</w:t>
-      </w:r>
-      <w:proofErr w:type="gramEnd"/>
-      <w:r>
-        <w:rPr>
-          <w:b/>
-          <w:sz w:val="32"/>
-        </w:rPr>
         <w:t xml:space="preserve"> testing &amp; evaluation</w:t>
       </w:r>
     </w:p>
@@ -4354,140 +4523,140 @@
     </w:p>
     <w:p>
       <w:r>
+        <w:t>- 66 From</w:t>
+      </w:r>
+      <w:r>
+        <w:tab/>
+      </w:r>
+      <w:r>
+        <w:tab/>
+        <w:t>[TCP ACK]</w:t>
+      </w:r>
+    </w:p>
+    <w:p>
+      <w:r>
+        <w:t>- 72 From</w:t>
+      </w:r>
+      <w:r>
+        <w:tab/>
+      </w:r>
+      <w:r>
+        <w:tab/>
+        <w:t>[New Connection]</w:t>
+      </w:r>
+    </w:p>
+    <w:p>
+      <w:r>
+        <w:t>- 66 To</w:t>
+      </w:r>
+      <w:r>
+        <w:tab/>
+      </w:r>
+      <w:r>
+        <w:tab/>
+      </w:r>
+      <w:r>
+        <w:tab/>
+        <w:t>[TCP ACK]</w:t>
+      </w:r>
+    </w:p>
+    <w:p>
+      <w:r>
+        <w:t>- 113 From</w:t>
+      </w:r>
+      <w:r>
+        <w:tab/>
+      </w:r>
+      <w:r>
+        <w:tab/>
+        <w:t>[Set Name] [Set Socket] [Set Host] [Set IP Address]</w:t>
+      </w:r>
+    </w:p>
+    <w:p>
+      <w:r>
+        <w:t>- 66 To</w:t>
+      </w:r>
+      <w:r>
+        <w:tab/>
+      </w:r>
+      <w:r>
+        <w:tab/>
+      </w:r>
+      <w:r>
+        <w:tab/>
+        <w:t>[TCP ACK]</w:t>
+      </w:r>
+    </w:p>
+    <w:p/>
+    <w:p>
+      <w:r>
+        <w:t>Totals: 547 bytes from (349 bytes without TCP ACK) | 435 bytes to (237 bytes without TCP ACK)</w:t>
+      </w:r>
+    </w:p>
+    <w:p/>
+    <w:p>
+      <w:r>
+        <w:t>Second Connection: 192.168.0.16 To 192.168.0.15</w:t>
+      </w:r>
+    </w:p>
+    <w:p/>
+    <w:p>
+      <w:r>
+        <w:t>- 90 From</w:t>
+      </w:r>
+      <w:r>
+        <w:tab/>
+      </w:r>
+      <w:r>
+        <w:tab/>
+        <w:t>["This is a test packet;"]</w:t>
+      </w:r>
+    </w:p>
+    <w:p>
+      <w:r>
+        <w:t>- 66 To</w:t>
+      </w:r>
+      <w:r>
+        <w:tab/>
+      </w:r>
+      <w:r>
+        <w:tab/>
+      </w:r>
+      <w:r>
+        <w:tab/>
+        <w:t>[TCP ACK]</w:t>
+      </w:r>
+    </w:p>
+    <w:p>
+      <w:r>
+        <w:t>- 72 From</w:t>
+      </w:r>
+      <w:r>
+        <w:tab/>
+      </w:r>
+      <w:r>
+        <w:tab/>
+        <w:t>[New Connection]</w:t>
+      </w:r>
+    </w:p>
+    <w:p>
+      <w:r>
+        <w:t>- 66 To</w:t>
+      </w:r>
+      <w:r>
+        <w:tab/>
+      </w:r>
+      <w:r>
+        <w:tab/>
+      </w:r>
+      <w:r>
+        <w:tab/>
+        <w:t>[TCP ACK]</w:t>
+      </w:r>
+    </w:p>
+    <w:p>
+      <w:r>
         <w:lastRenderedPageBreak/>
-        <w:t>- 66 From</w:t>
-      </w:r>
-      <w:r>
-        <w:tab/>
-      </w:r>
-      <w:r>
-        <w:tab/>
-        <w:t>[TCP ACK]</w:t>
-      </w:r>
-    </w:p>
-    <w:p>
-      <w:r>
-        <w:t>- 72 From</w:t>
-      </w:r>
-      <w:r>
-        <w:tab/>
-      </w:r>
-      <w:r>
-        <w:tab/>
-        <w:t>[New Connection]</w:t>
-      </w:r>
-    </w:p>
-    <w:p>
-      <w:r>
-        <w:t>- 66 To</w:t>
-      </w:r>
-      <w:r>
-        <w:tab/>
-      </w:r>
-      <w:r>
-        <w:tab/>
-      </w:r>
-      <w:r>
-        <w:tab/>
-        <w:t>[TCP ACK]</w:t>
-      </w:r>
-    </w:p>
-    <w:p>
-      <w:r>
-        <w:t>- 113 From</w:t>
-      </w:r>
-      <w:r>
-        <w:tab/>
-      </w:r>
-      <w:r>
-        <w:tab/>
-        <w:t>[Set Name] [Set Socket] [Set Host] [Set IP Address]</w:t>
-      </w:r>
-    </w:p>
-    <w:p>
-      <w:r>
-        <w:t>- 66 To</w:t>
-      </w:r>
-      <w:r>
-        <w:tab/>
-      </w:r>
-      <w:r>
-        <w:tab/>
-      </w:r>
-      <w:r>
-        <w:tab/>
-        <w:t>[TCP ACK]</w:t>
-      </w:r>
-    </w:p>
-    <w:p/>
-    <w:p>
-      <w:r>
-        <w:t>Totals: 547 bytes from (349 bytes without TCP ACK) | 435 bytes to (237 bytes without TCP ACK)</w:t>
-      </w:r>
-    </w:p>
-    <w:p/>
-    <w:p>
-      <w:r>
-        <w:t>Second Connection: 192.168.0.16 To 192.168.0.15</w:t>
-      </w:r>
-    </w:p>
-    <w:p/>
-    <w:p>
-      <w:r>
-        <w:t>- 90 From</w:t>
-      </w:r>
-      <w:r>
-        <w:tab/>
-      </w:r>
-      <w:r>
-        <w:tab/>
-        <w:t>["This is a test packet;"]</w:t>
-      </w:r>
-    </w:p>
-    <w:p>
-      <w:r>
-        <w:t>- 66 To</w:t>
-      </w:r>
-      <w:r>
-        <w:tab/>
-      </w:r>
-      <w:r>
-        <w:tab/>
-      </w:r>
-      <w:r>
-        <w:tab/>
-        <w:t>[TCP ACK]</w:t>
-      </w:r>
-    </w:p>
-    <w:p>
-      <w:r>
-        <w:t>- 72 From</w:t>
-      </w:r>
-      <w:r>
-        <w:tab/>
-      </w:r>
-      <w:r>
-        <w:tab/>
-        <w:t>[New Connection]</w:t>
-      </w:r>
-    </w:p>
-    <w:p>
-      <w:r>
-        <w:t>- 66 To</w:t>
-      </w:r>
-      <w:r>
-        <w:tab/>
-      </w:r>
-      <w:r>
-        <w:tab/>
-      </w:r>
-      <w:r>
-        <w:tab/>
-        <w:t>[TCP ACK]</w:t>
-      </w:r>
-    </w:p>
-    <w:p>
-      <w:r>
         <w:t>- 79 From</w:t>
       </w:r>
       <w:r>
@@ -4666,7 +4835,7 @@
             <wp:cNvGraphicFramePr/>
             <a:graphic xmlns:a="http://schemas.openxmlformats.org/drawingml/2006/main">
               <a:graphicData uri="http://schemas.openxmlformats.org/drawingml/2006/chart">
-                <c:chart xmlns:c="http://schemas.openxmlformats.org/drawingml/2006/chart" xmlns:r="http://schemas.openxmlformats.org/officeDocument/2006/relationships" r:id="rId10"/>
+                <c:chart xmlns:c="http://schemas.openxmlformats.org/drawingml/2006/chart" xmlns:r="http://schemas.openxmlformats.org/officeDocument/2006/relationships" r:id="rId11"/>
               </a:graphicData>
             </a:graphic>
           </wp:inline>
@@ -4693,7 +4862,7 @@
             <wp:cNvGraphicFramePr/>
             <a:graphic xmlns:a="http://schemas.openxmlformats.org/drawingml/2006/main">
               <a:graphicData uri="http://schemas.openxmlformats.org/drawingml/2006/chart">
-                <c:chart xmlns:c="http://schemas.openxmlformats.org/drawingml/2006/chart" xmlns:r="http://schemas.openxmlformats.org/officeDocument/2006/relationships" r:id="rId11"/>
+                <c:chart xmlns:c="http://schemas.openxmlformats.org/drawingml/2006/chart" xmlns:r="http://schemas.openxmlformats.org/officeDocument/2006/relationships" r:id="rId12"/>
               </a:graphicData>
             </a:graphic>
           </wp:inline>
@@ -4711,166 +4880,163 @@
       </w:r>
       <w:proofErr w:type="gramEnd"/>
       <w:r>
-        <w:t xml:space="preserve"> prefix code that is commonly used for lossless data compression. Packet merging is incredibly useful for reducing the amount of unnecessary data that is transmitted, although it can introduce some latency </w:t>
+        <w:t xml:space="preserve"> prefix code that is commonly used for lossless data compression. Packet merging is incredibly useful for reducing the amount of unnecessary data that is transmitted, although it can introduce some latency to the system. By compressing the </w:t>
+      </w:r>
+      <w:r>
+        <w:t>messages,</w:t>
+      </w:r>
+      <w:r>
+        <w:t xml:space="preserve"> the distributed system can save bandwidth at the cost of computational power, </w:t>
+      </w:r>
+      <w:proofErr w:type="spellStart"/>
+      <w:r>
+        <w:t>Smed</w:t>
+      </w:r>
+      <w:proofErr w:type="spellEnd"/>
+      <w:r>
+        <w:t>, J, 2001 [19].</w:t>
+      </w:r>
+    </w:p>
+    <w:p/>
+    <w:p>
+      <w:r>
+        <w:t>The aspect that the data showed that was not expected was just how large the headers are once you get to the TCP layer. Up to an estimated 50 bytes per packet is utilised by layers of the networking stack that you do not see. This is one reason why packet merging algorithms are so useful. Another aspect that was surprising was just how much data was taken up by TCP packet acknowledgements because of this. For packets that are not overly important, or have a short usefulness half-life, it seems a much better idea to implement UDP over TCP; eliminating the need for the call and response pattern of information transmission that TCP uses.</w:t>
+      </w:r>
+    </w:p>
+    <w:p/>
+    <w:p>
+      <w:r>
+        <w:t>As expected the load on the root node might get increasingly higher in a linear fashion with each new connection, but the direct connections incur a much higher load than indirect connections. This means that were the network correctly balanced each new connection should have little effect on the network load. The main reason direct connections require more data throughput is that the host in a direct connection must communicate large volumes of data that the network has collated so far.</w:t>
+      </w:r>
+    </w:p>
+    <w:p/>
+    <w:p>
+      <w:r>
+        <w:t xml:space="preserve">Data throughput is an important factor, as larger amounts of data might incur a higher cost for users of the network, but perhaps more important is the latency induced by the network structure. In fast paced, or real-time games such as </w:t>
+      </w:r>
+      <w:r>
+        <w:t>first-person</w:t>
+      </w:r>
+      <w:r>
+        <w:t xml:space="preserve"> shooter games even small amounts of latency can </w:t>
       </w:r>
       <w:r>
         <w:lastRenderedPageBreak/>
-        <w:t xml:space="preserve">to the system. By compressing the </w:t>
-      </w:r>
-      <w:r>
-        <w:t>messages,</w:t>
-      </w:r>
-      <w:r>
-        <w:t xml:space="preserve"> the distributed system can save bandwidth at the cost of computational power, </w:t>
+        <w:t xml:space="preserve">prove for a large disadvantage, although there are some factors which can remedy this slightly. The delay value which can be tolerated by the participants depends on the used camera perspective... at least 50ms of additional delay can be tolerated [using certain fields of vision]. In a paper on the Impact of Delay in Real-Time Multiplayer Games, 2002, by </w:t>
       </w:r>
       <w:proofErr w:type="spellStart"/>
       <w:r>
-        <w:t>Smed</w:t>
+        <w:t>Pantel</w:t>
       </w:r>
       <w:proofErr w:type="spellEnd"/>
       <w:r>
-        <w:t>, J, 2001 [19].</w:t>
-      </w:r>
-    </w:p>
-    <w:p/>
-    <w:p>
-      <w:r>
-        <w:t>The aspect that the data showed that was not expected was just how large the headers are once you get to the TCP layer. Up to an estimated 50 bytes per packet is utilised by layers of the networking stack that you do not see. This is one reason why packet merging algorithms are so useful. Another aspect that was surprising was just how much data was taken up by TCP packet acknowledgements because of this. For packets that are not overly important, or have a short usefulness half-life, it seems a much better idea to implement UDP over TCP; eliminating the need for the call and response pattern of information transmission that TCP uses.</w:t>
-      </w:r>
-    </w:p>
-    <w:p/>
-    <w:p>
-      <w:r>
-        <w:t>As expected the load on the root node might get increasingly higher in a linear fashion with each new connection, but the direct connections incur a much higher load than indirect connections. This means that were the network correctly balanced each new connection should have little effect on the network load. The main reason direct connections require more data throughput is that the host in a direct connection must communicate large volumes of data that the network has collated so far.</w:t>
-      </w:r>
-    </w:p>
-    <w:p/>
-    <w:p>
-      <w:r>
-        <w:t xml:space="preserve">Data throughput is an important factor, as larger amounts of data might incur a higher cost for users of the network, but perhaps more important is the latency induced by the network structure. In fast paced, or real-time games such as </w:t>
+        <w:t xml:space="preserve">, L, claims that for games such as </w:t>
       </w:r>
       <w:r>
         <w:t>first-person</w:t>
       </w:r>
       <w:r>
-        <w:t xml:space="preserve"> shooter games even small amounts of latency can prove for a large disadvantage, although there are some factors which can remedy this slightly. The delay value which can be tolerated by the participants depends on the used camera perspective... at least 50ms of additional delay can be tolerated [using certain fields of vision]. In a paper on the Impact of Delay in Real-Time Multiplayer Games, 2002, by </w:t>
+        <w:t xml:space="preserve"> shooters, presentation delays of 100ms or more may be acceptable [20]. Not all player actions are equally tolerant to latency. Some actions such as shooting a sniper rifle at a moving opponent are greatly impacted by latency, while other actions such as selecting a set of troops and moving them across a battlefield tend to be less sensitive, Claypool, M, 2006 [21].</w:t>
+      </w:r>
+    </w:p>
+    <w:p/>
+    <w:p>
+      <w:r>
+        <w:t xml:space="preserve">Packet merging and data compression aren't the only methods of reducing the amount of data transferred over the network. One particularly interesting method is described by A </w:t>
       </w:r>
       <w:proofErr w:type="spellStart"/>
       <w:r>
-        <w:t>Pantel</w:t>
+        <w:t>Bharambe</w:t>
       </w:r>
       <w:proofErr w:type="spellEnd"/>
       <w:r>
-        <w:t xml:space="preserve">, L, claims that for games such as </w:t>
-      </w:r>
-      <w:r>
-        <w:t>first-person</w:t>
-      </w:r>
-      <w:r>
-        <w:t xml:space="preserve"> shooters, presentation delays of 100ms or more may be acceptable [20]. Not all player actions are equally tolerant to latency. Some actions such as shooting a sniper rifle at a moving opponent are greatly impacted by latency, while other actions such as selecting a set of troops and moving them across a battlefield tend to be less sensitive, Claypool, M, 2006 [21].</w:t>
-      </w:r>
-    </w:p>
-    <w:p/>
-    <w:p>
-      <w:r>
-        <w:t xml:space="preserve">Packet merging and data compression aren't the only methods of reducing the amount of data transferred over the network. One particularly interesting method is described by A </w:t>
+        <w:t>, et al, 2008. To extrapolate the behaviour of a remote player that sends only infrequent information (because it is not in focus), we use a special replica called a doppelgänger. A doppelgänger is a bot... running on the local machine whose goal is to act in a manner that realistically approximates the behaviour of the remote player (using guided AI) [22].</w:t>
+      </w:r>
+    </w:p>
+    <w:p/>
+    <w:p>
+      <w:pPr>
+        <w:rPr>
+          <w:sz w:val="28"/>
+        </w:rPr>
+      </w:pPr>
+      <w:r>
+        <w:rPr>
+          <w:sz w:val="28"/>
+        </w:rPr>
+        <w:t>4.2 socket &amp; computational load</w:t>
+      </w:r>
+    </w:p>
+    <w:p/>
+    <w:p>
+      <w:r>
+        <w:t xml:space="preserve">In a traditional network </w:t>
+      </w:r>
+      <w:r>
+        <w:t>structure,</w:t>
+      </w:r>
+      <w:r>
+        <w:t xml:space="preserve"> the socket load for clients is very low, but for the server it increases linearly with the number of clients connected. </w:t>
+      </w:r>
+      <w:r>
+        <w:t>To</w:t>
+      </w:r>
+      <w:r>
+        <w:t xml:space="preserve"> remove the centralised server aspect completely these clients must take up the slack, but with efficient load balancing the number of connections per client could potentially be kept between two to four, which should not incur any discernible performance penalties. Extra computational load might be attributed to the need for all packets received to be parsed before forwarding even if the packet data is not useful for that client.</w:t>
+      </w:r>
+    </w:p>
+    <w:p/>
+    <w:p>
+      <w:r>
+        <w:t>Because all important network handling functions are handled in a separate thread even slow machines should not have their game performance effected in any significant way, showing that this is a viable method for eliminating a central server architecture.</w:t>
+      </w:r>
+    </w:p>
+    <w:p/>
+    <w:p>
+      <w:pPr>
+        <w:rPr>
+          <w:sz w:val="28"/>
+        </w:rPr>
+      </w:pPr>
+      <w:r>
+        <w:rPr>
+          <w:sz w:val="28"/>
+        </w:rPr>
+        <w:t>4.3 debugging process</w:t>
+      </w:r>
+    </w:p>
+    <w:p/>
+    <w:p>
+      <w:r>
+        <w:t xml:space="preserve">The debugging process of networking code consists largely of the same tools and practices as with other programs, with the addition of software such as </w:t>
       </w:r>
       <w:proofErr w:type="spellStart"/>
       <w:r>
-        <w:t>Bharambe</w:t>
+        <w:t>Netcat</w:t>
       </w:r>
       <w:proofErr w:type="spellEnd"/>
       <w:r>
-        <w:t>, et al, 2008. To extrapolate the behaviour of a remote player that sends only infrequent information (because it is not in focus), we use a special replica called a doppelgänger. A doppelgänger is a bot... running on the local machine whose goal is to act in a manner that realistically approximates the behaviour of the remote player (using guided AI) [22].</w:t>
-      </w:r>
-    </w:p>
-    <w:p/>
-    <w:p>
-      <w:pPr>
-        <w:rPr>
-          <w:sz w:val="28"/>
-        </w:rPr>
-      </w:pPr>
-      <w:r>
-        <w:rPr>
-          <w:sz w:val="28"/>
-        </w:rPr>
-        <w:t>4.2 socket &amp; computational load</w:t>
-      </w:r>
-    </w:p>
-    <w:p/>
-    <w:p>
-      <w:r>
-        <w:t xml:space="preserve">In a traditional network </w:t>
-      </w:r>
-      <w:r>
-        <w:t>structure,</w:t>
-      </w:r>
-      <w:r>
-        <w:t xml:space="preserve"> the socket load for clients is very low, but for the server it increases linearly with the number of clients connected. </w:t>
-      </w:r>
-      <w:r>
-        <w:t>To</w:t>
-      </w:r>
-      <w:r>
-        <w:t xml:space="preserve"> remove the centralised server aspect completely these clients must take up the slack, but with efficient load balancing the number of </w:t>
-      </w:r>
+        <w:t xml:space="preserve"> and Wireshark. </w:t>
+      </w:r>
+      <w:proofErr w:type="spellStart"/>
+      <w:r>
+        <w:t>Netcat</w:t>
+      </w:r>
+      <w:proofErr w:type="spellEnd"/>
+      <w:r>
+        <w:t xml:space="preserve"> can be used to connect to and interact with TCP based networks </w:t>
+      </w:r>
+      <w:r>
+        <w:t>to</w:t>
+      </w:r>
+      <w:r>
+        <w:t xml:space="preserve"> manually give certain inputs and monitor the outputs. Wireshark can be used to capture and view all packets broadcast to and from a certain application or interface, allowing for statistical analysis, packet evaluation and other such methods of network diagnosis.</w:t>
+      </w:r>
+    </w:p>
+    <w:p/>
+    <w:p>
       <w:r>
         <w:lastRenderedPageBreak/>
-        <w:t>connections per client could potentially be kept between two to four, which should not incur any discernible performance penalties. Extra computational load might be attributed to the need for all packets received to be parsed before forwarding even if the packet data is not useful for that client.</w:t>
-      </w:r>
-    </w:p>
-    <w:p/>
-    <w:p>
-      <w:r>
-        <w:t>Because all important network handling functions are handled in a separate thread even slow machines should not have their game performance effected in any significant way, showing that this is a viable method for eliminating a central server architecture.</w:t>
-      </w:r>
-    </w:p>
-    <w:p/>
-    <w:p>
-      <w:pPr>
-        <w:rPr>
-          <w:sz w:val="28"/>
-        </w:rPr>
-      </w:pPr>
-      <w:r>
-        <w:rPr>
-          <w:sz w:val="28"/>
-        </w:rPr>
-        <w:t>4.3 debugging process</w:t>
-      </w:r>
-    </w:p>
-    <w:p/>
-    <w:p>
-      <w:r>
-        <w:t xml:space="preserve">The debugging process of networking code consists largely of the same tools and practices as with other programs, with the addition of software such as </w:t>
-      </w:r>
-      <w:proofErr w:type="spellStart"/>
-      <w:r>
-        <w:t>Netcat</w:t>
-      </w:r>
-      <w:proofErr w:type="spellEnd"/>
-      <w:r>
-        <w:t xml:space="preserve"> and Wireshark. </w:t>
-      </w:r>
-      <w:proofErr w:type="spellStart"/>
-      <w:r>
-        <w:t>Netcat</w:t>
-      </w:r>
-      <w:proofErr w:type="spellEnd"/>
-      <w:r>
-        <w:t xml:space="preserve"> can be used to connect to and interact with TCP based networks </w:t>
-      </w:r>
-      <w:r>
-        <w:t>to</w:t>
-      </w:r>
-      <w:r>
-        <w:t xml:space="preserve"> manually give certain inputs and monitor the outputs. Wireshark can be used to capture and view all packets broadcast to and from a certain application or interface, allowing for statistical analysis, packet evaluation and other such methods of network diagnosis.</w:t>
-      </w:r>
-    </w:p>
-    <w:p/>
-    <w:p>
-      <w:r>
         <w:t xml:space="preserve">Generic tools for debugging C++ code include </w:t>
       </w:r>
       <w:proofErr w:type="spellStart"/>
@@ -5030,6 +5196,7 @@
           <w:b/>
           <w:sz w:val="32"/>
         </w:rPr>
+        <w:lastRenderedPageBreak/>
         <w:t xml:space="preserve">chapter </w:t>
       </w:r>
       <w:proofErr w:type="gramStart"/>
@@ -5080,10 +5247,7 @@
     <w:p/>
     <w:p>
       <w:r>
-        <w:t xml:space="preserve">However, a common network image was achieved. New nodes in the network would correctly receive and parse the current network state, and every node in the network would correctly receive connection, disconnection, and chat events. The network was relatively efficient considering the use of TCP over UDP, and the library did have some multi-platform capabilities, as it was </w:t>
-      </w:r>
-      <w:r>
-        <w:t>successfully built for both x86-x64 and ARM devices.</w:t>
+        <w:t>However, a common network image was achieved. New nodes in the network would correctly receive and parse the current network state, and every node in the network would correctly receive connection, disconnection, and chat events. The network was relatively efficient considering the use of TCP over UDP, and the library did have some multi-platform capabilities, as it was successfully built for both x86-x64 and ARM devices.</w:t>
       </w:r>
     </w:p>
     <w:p/>
@@ -5123,11 +5287,7 @@
     <w:p/>
     <w:p>
       <w:r>
-        <w:t xml:space="preserve">What limited testing has been performed shows that this form of network at least works with small numbers of clients. As select has been used over alternatives such as poll or an event driven system there will be a hard limit on most systems of 1024 connections, but as not every client is connected to each </w:t>
-      </w:r>
-      <w:r>
-        <w:lastRenderedPageBreak/>
-        <w:t xml:space="preserve">other but connected through other nodes this limit does not </w:t>
+        <w:t xml:space="preserve">What limited testing has been performed shows that this form of network at least works with small numbers of clients. As select has been used over alternatives such as poll or an event driven system there will be a hard limit on most systems of 1024 connections, but as not every client is connected to each other but connected through other nodes this limit does not </w:t>
       </w:r>
       <w:r>
         <w:t>affect</w:t>
@@ -5208,6 +5368,7 @@
           <w:b/>
           <w:sz w:val="32"/>
         </w:rPr>
+        <w:lastRenderedPageBreak/>
         <w:t>c</w:t>
       </w:r>
       <w:r>
@@ -5299,264 +5460,264 @@
     <w:p/>
     <w:p>
       <w:r>
+        <w:t>[6] Jardine, J. and Zappala, D., 2008, October. A hybrid architecture for massively multiplayer online games. In Proceedings of the 7th ACM SIGCOMM Workshop on Network and System Support for Games (pp. 60-65). ACM.</w:t>
+      </w:r>
+    </w:p>
+    <w:p/>
+    <w:p>
+      <w:r>
+        <w:t>[7] Korn, D.G., AT&amp;T Corp, 2001. Porting POSIX-conforming operating systems to Win32 API-conforming operating systems. U.S. Patent 6,292,820.</w:t>
+      </w:r>
+    </w:p>
+    <w:p/>
+    <w:p>
+      <w:r>
+        <w:t>[8] Windows Subsystem for Linux. (2016). WSL Networking. [online] Available at: https://blogs.msdn.microsoft.com/wsl/2016/11/08/225/ [Accessed 10 February 2019].</w:t>
+      </w:r>
+    </w:p>
+    <w:p/>
+    <w:p>
+      <w:r>
+        <w:t>[9] Muir, R., Muir Robert Linley, 2004. Multi-platform gaming architecture. U.S. Patent Application 10/648,178.</w:t>
+      </w:r>
+    </w:p>
+    <w:p/>
+    <w:p>
+      <w:r>
+        <w:t xml:space="preserve">[10] Lemon, J., 2001, June. </w:t>
+      </w:r>
+      <w:proofErr w:type="spellStart"/>
+      <w:r>
+        <w:t>Kqueue</w:t>
+      </w:r>
+      <w:proofErr w:type="spellEnd"/>
+      <w:r>
+        <w:t>-A Generic and Scalable Event Notification Facility. In USENIX Annual Technical Conference, FREENIX Track (pp. 141-153).</w:t>
+      </w:r>
+    </w:p>
+    <w:p/>
+    <w:p>
+      <w:r>
         <w:lastRenderedPageBreak/>
-        <w:t>[6] Jardine, J. and Zappala, D., 2008, October. A hybrid architecture for massively multiplayer online games. In Proceedings of the 7th ACM SIGCOMM Workshop on Network and System Support for Games (pp. 60-65). ACM.</w:t>
-      </w:r>
-    </w:p>
-    <w:p/>
-    <w:p>
-      <w:r>
-        <w:t>[7] Korn, D.G., AT&amp;T Corp, 2001. Porting POSIX-conforming operating systems to Win32 API-conforming operating systems. U.S. Patent 6,292,820.</w:t>
-      </w:r>
-    </w:p>
-    <w:p/>
-    <w:p>
-      <w:r>
-        <w:t>[8] Windows Subsystem for Linux. (2016). WSL Networking. [online] Available at: https://blogs.msdn.microsoft.com/wsl/2016/11/08/225/ [Accessed 10 February 2019].</w:t>
-      </w:r>
-    </w:p>
-    <w:p/>
-    <w:p>
-      <w:r>
-        <w:t>[9] Muir, R., Muir Robert Linley, 2004. Multi-platform gaming architecture. U.S. Patent Application 10/648,178.</w:t>
-      </w:r>
-    </w:p>
-    <w:p/>
-    <w:p>
-      <w:r>
-        <w:t xml:space="preserve">[10] Lemon, J., 2001, June. </w:t>
+        <w:t xml:space="preserve">[11] Tulip, J., </w:t>
       </w:r>
       <w:proofErr w:type="spellStart"/>
       <w:r>
-        <w:t>Kqueue</w:t>
+        <w:t>Bekkema</w:t>
       </w:r>
       <w:proofErr w:type="spellEnd"/>
       <w:r>
-        <w:t>-A Generic and Scalable Event Notification Facility. In USENIX Annual Technical Conference, FREENIX Track (pp. 141-153).</w:t>
-      </w:r>
-    </w:p>
-    <w:p/>
-    <w:p>
-      <w:r>
-        <w:t xml:space="preserve">[11] Tulip, J., </w:t>
+        <w:t>, J. and Nesbitt, K., 2006, December. Multi-threaded game engine design. In Proceedings of the 3rd Australasian conference on Interactive entertainment (pp. 9-14). Murdoch University.</w:t>
+      </w:r>
+    </w:p>
+    <w:p/>
+    <w:p>
+      <w:r>
+        <w:t xml:space="preserve">[12] </w:t>
       </w:r>
       <w:proofErr w:type="spellStart"/>
       <w:r>
-        <w:t>Bekkema</w:t>
+        <w:t>Sanglard</w:t>
       </w:r>
       <w:proofErr w:type="spellEnd"/>
       <w:r>
-        <w:t>, J. and Nesbitt, K., 2006, December. Multi-threaded game engine design. In Proceedings of the 3rd Australasian conference on Interactive entertainment (pp. 9-14). Murdoch University.</w:t>
-      </w:r>
-    </w:p>
-    <w:p/>
-    <w:p>
-      <w:r>
-        <w:t xml:space="preserve">[12] </w:t>
+        <w:t>, F., 2012, June. Quake 3 Source Code Review: Network Model. [online] Fabiensanglard.net. Available at: http://fabiensanglard.net/quake3/network.php [Accessed 9 May 2019].</w:t>
+      </w:r>
+    </w:p>
+    <w:p/>
+    <w:p>
+      <w:r>
+        <w:t xml:space="preserve">[13] Cronin, E., </w:t>
       </w:r>
       <w:proofErr w:type="spellStart"/>
       <w:r>
-        <w:t>Sanglard</w:t>
+        <w:t>Filstrup</w:t>
       </w:r>
       <w:proofErr w:type="spellEnd"/>
       <w:r>
-        <w:t>, F., 2012, June. Quake 3 Source Code Review: Network Model. [online] Fabiensanglard.net. Available at: http://fabiensanglard.net/quake3/network.php [Accessed 9 May 2019].</w:t>
-      </w:r>
-    </w:p>
-    <w:p/>
-    <w:p>
-      <w:r>
-        <w:t xml:space="preserve">[13] Cronin, E., </w:t>
+        <w:t xml:space="preserve">, B. and </w:t>
       </w:r>
       <w:proofErr w:type="spellStart"/>
       <w:r>
-        <w:t>Filstrup</w:t>
+        <w:t>Kurc</w:t>
       </w:r>
       <w:proofErr w:type="spellEnd"/>
       <w:r>
-        <w:t xml:space="preserve">, B. and </w:t>
+        <w:t>, A., 2001. A distributed multiplayer game server system. In University of Michigan.</w:t>
+      </w:r>
+    </w:p>
+    <w:p/>
+    <w:p>
+      <w:r>
+        <w:t xml:space="preserve">[14] </w:t>
       </w:r>
       <w:proofErr w:type="spellStart"/>
       <w:r>
-        <w:t>Kurc</w:t>
+        <w:t>Androutsellis-</w:t>
+      </w:r>
+      <w:proofErr w:type="gramStart"/>
+      <w:r>
+        <w:t>Theotokis</w:t>
       </w:r>
       <w:proofErr w:type="spellEnd"/>
       <w:r>
-        <w:t>, A., 2001. A distributed multiplayer game server system. In University of Michigan.</w:t>
-      </w:r>
-    </w:p>
-    <w:p/>
-    <w:p>
-      <w:r>
-        <w:t xml:space="preserve">[14] </w:t>
+        <w:t xml:space="preserve">  and</w:t>
+      </w:r>
+      <w:proofErr w:type="gramEnd"/>
+      <w:r>
+        <w:t xml:space="preserve">  D. </w:t>
       </w:r>
       <w:proofErr w:type="spellStart"/>
       <w:r>
-        <w:t>Androutsellis-</w:t>
+        <w:t>Spinellis</w:t>
+      </w:r>
+      <w:proofErr w:type="spellEnd"/>
+      <w:r>
+        <w:t xml:space="preserve">.   </w:t>
       </w:r>
       <w:proofErr w:type="gramStart"/>
       <w:r>
-        <w:t>Theotokis</w:t>
+        <w:t>A  survey</w:t>
+      </w:r>
+      <w:proofErr w:type="gramEnd"/>
+      <w:r>
+        <w:t xml:space="preserve">  </w:t>
+      </w:r>
+      <w:proofErr w:type="spellStart"/>
+      <w:r>
+        <w:t>ofpeer</w:t>
       </w:r>
       <w:proofErr w:type="spellEnd"/>
       <w:r>
-        <w:t xml:space="preserve">  and</w:t>
-      </w:r>
-      <w:proofErr w:type="gramEnd"/>
-      <w:r>
-        <w:t xml:space="preserve">  D. </w:t>
+        <w:t xml:space="preserve">-to-peer content distribution </w:t>
       </w:r>
       <w:proofErr w:type="spellStart"/>
       <w:r>
-        <w:t>Spinellis</w:t>
+        <w:t>technologies.ACM</w:t>
       </w:r>
       <w:proofErr w:type="spellEnd"/>
       <w:r>
-        <w:t xml:space="preserve">.   </w:t>
-      </w:r>
-      <w:proofErr w:type="gramStart"/>
-      <w:r>
-        <w:t>A  survey</w:t>
-      </w:r>
-      <w:proofErr w:type="gramEnd"/>
-      <w:r>
-        <w:t xml:space="preserve">  </w:t>
+        <w:t xml:space="preserve"> Com-</w:t>
       </w:r>
       <w:proofErr w:type="spellStart"/>
       <w:r>
-        <w:t>ofpeer</w:t>
+        <w:t>puting</w:t>
       </w:r>
       <w:proofErr w:type="spellEnd"/>
       <w:r>
-        <w:t xml:space="preserve">-to-peer content distribution </w:t>
+        <w:t xml:space="preserve"> Surveys, 36(4):335–371, 2004.</w:t>
+      </w:r>
+    </w:p>
+    <w:p/>
+    <w:p>
+      <w:r>
+        <w:t>[15] Ly, C., 2010. Latency reduction in online multiplayer games using detour routing (Doctoral dissertation, Applied Science: School of Computing Science).</w:t>
+      </w:r>
+    </w:p>
+    <w:p/>
+    <w:p>
+      <w:r>
+        <w:t xml:space="preserve">[16] </w:t>
       </w:r>
       <w:proofErr w:type="spellStart"/>
       <w:r>
-        <w:t>technologies.ACM</w:t>
+        <w:t>Miyaki</w:t>
       </w:r>
       <w:proofErr w:type="spellEnd"/>
       <w:r>
-        <w:t xml:space="preserve"> Com-</w:t>
+        <w:t>, K., Sony Interactive Entertainment America LLC, 2013. Minimizing bandwidth costs for online games. U.S. Patent 8,369,243.</w:t>
+      </w:r>
+    </w:p>
+    <w:p/>
+    <w:p>
+      <w:r>
+        <w:t xml:space="preserve">[17] Schiele, G., </w:t>
       </w:r>
       <w:proofErr w:type="spellStart"/>
       <w:r>
-        <w:t>puting</w:t>
+        <w:t>Suselbeck</w:t>
       </w:r>
       <w:proofErr w:type="spellEnd"/>
       <w:r>
-        <w:t xml:space="preserve"> Surveys, 36(4):335–371, 2004.</w:t>
-      </w:r>
-    </w:p>
-    <w:p/>
-    <w:p>
-      <w:r>
-        <w:t>[15] Ly, C., 2010. Latency reduction in online multiplayer games using detour routing (Doctoral dissertation, Applied Science: School of Computing Science).</w:t>
-      </w:r>
-    </w:p>
-    <w:p/>
-    <w:p>
-      <w:r>
-        <w:t xml:space="preserve">[16] </w:t>
+        <w:t xml:space="preserve">, R., Wacker, A., </w:t>
       </w:r>
       <w:proofErr w:type="spellStart"/>
       <w:r>
-        <w:t>Miyaki</w:t>
+        <w:t>Hahner</w:t>
       </w:r>
       <w:proofErr w:type="spellEnd"/>
       <w:r>
-        <w:t>, K., Sony Interactive Entertainment America LLC, 2013. Minimizing bandwidth costs for online games. U.S. Patent 8,369,243.</w:t>
+        <w:t>, J., Becker, C. and Weis, T., 2007, May. Requirements of peer-to-peer-based massively multiplayer online gaming. In Seventh IEEE International Symposium on Cluster Computing and the Grid (CCGrid'07) (pp. 773-782). IEEE.</w:t>
+      </w:r>
+    </w:p>
+    <w:p/>
+    <w:p>
+      <w:r>
+        <w:t xml:space="preserve">[18] Guttman, E., 2001. Autoconfiguration for </w:t>
+      </w:r>
+      <w:proofErr w:type="spellStart"/>
+      <w:r>
+        <w:t>ip</w:t>
+      </w:r>
+      <w:proofErr w:type="spellEnd"/>
+      <w:r>
+        <w:t xml:space="preserve"> networking: Enabling local communication. IEEE Internet computing, 5(3), pp.81-86.</w:t>
+      </w:r>
+    </w:p>
+    <w:p/>
+    <w:p>
+      <w:r>
+        <w:t xml:space="preserve">[19] </w:t>
+      </w:r>
+      <w:proofErr w:type="spellStart"/>
+      <w:r>
+        <w:t>Smed</w:t>
+      </w:r>
+      <w:proofErr w:type="spellEnd"/>
+      <w:r>
+        <w:t xml:space="preserve">, J., </w:t>
+      </w:r>
+      <w:proofErr w:type="spellStart"/>
+      <w:r>
+        <w:t>Kaukoranta</w:t>
+      </w:r>
+      <w:proofErr w:type="spellEnd"/>
+      <w:r>
+        <w:t xml:space="preserve">, T. and </w:t>
+      </w:r>
+      <w:proofErr w:type="spellStart"/>
+      <w:r>
+        <w:t>Hakonen</w:t>
+      </w:r>
+      <w:proofErr w:type="spellEnd"/>
+      <w:r>
+        <w:t>, H., 2002. Aspects of networking in multiplayer computer games. The Electronic Library, 20(2), pp.87-97.</w:t>
+      </w:r>
+    </w:p>
+    <w:p/>
+    <w:p>
+      <w:r>
+        <w:t xml:space="preserve">[20] </w:t>
+      </w:r>
+      <w:proofErr w:type="spellStart"/>
+      <w:r>
+        <w:t>Pantel</w:t>
+      </w:r>
+      <w:proofErr w:type="spellEnd"/>
+      <w:r>
+        <w:t>, L. and Wolf, L.C., 2002, May. On the impact of delay on real-time multiplayer games. In Proceedings of the 12th international workshop on Network and operating systems support for digital audio and video (pp. 23-29). ACM.</w:t>
+      </w:r>
+    </w:p>
+    <w:p/>
+    <w:p>
+      <w:r>
+        <w:t>[21] Claypool, M. and Claypool, K., 2006. On latency and player actions in online games.</w:t>
       </w:r>
     </w:p>
     <w:p/>
     <w:p>
       <w:r>
         <w:lastRenderedPageBreak/>
-        <w:t xml:space="preserve">[17] Schiele, G., </w:t>
-      </w:r>
-      <w:proofErr w:type="spellStart"/>
-      <w:r>
-        <w:t>Suselbeck</w:t>
-      </w:r>
-      <w:proofErr w:type="spellEnd"/>
-      <w:r>
-        <w:t xml:space="preserve">, R., Wacker, A., </w:t>
-      </w:r>
-      <w:proofErr w:type="spellStart"/>
-      <w:r>
-        <w:t>Hahner</w:t>
-      </w:r>
-      <w:proofErr w:type="spellEnd"/>
-      <w:r>
-        <w:t>, J., Becker, C. and Weis, T., 2007, May. Requirements of peer-to-peer-based massively multiplayer online gaming. In Seventh IEEE International Symposium on Cluster Computing and the Grid (CCGrid'07) (pp. 773-782). IEEE.</w:t>
-      </w:r>
-    </w:p>
-    <w:p/>
-    <w:p>
-      <w:r>
-        <w:t xml:space="preserve">[18] Guttman, E., 2001. Autoconfiguration for </w:t>
-      </w:r>
-      <w:proofErr w:type="spellStart"/>
-      <w:r>
-        <w:t>ip</w:t>
-      </w:r>
-      <w:proofErr w:type="spellEnd"/>
-      <w:r>
-        <w:t xml:space="preserve"> networking: Enabling local communication. IEEE Internet computing, 5(3), pp.81-86.</w:t>
-      </w:r>
-    </w:p>
-    <w:p/>
-    <w:p>
-      <w:r>
-        <w:t xml:space="preserve">[19] </w:t>
-      </w:r>
-      <w:proofErr w:type="spellStart"/>
-      <w:r>
-        <w:t>Smed</w:t>
-      </w:r>
-      <w:proofErr w:type="spellEnd"/>
-      <w:r>
-        <w:t xml:space="preserve">, J., </w:t>
-      </w:r>
-      <w:proofErr w:type="spellStart"/>
-      <w:r>
-        <w:t>Kaukoranta</w:t>
-      </w:r>
-      <w:proofErr w:type="spellEnd"/>
-      <w:r>
-        <w:t xml:space="preserve">, T. and </w:t>
-      </w:r>
-      <w:proofErr w:type="spellStart"/>
-      <w:r>
-        <w:t>Hakonen</w:t>
-      </w:r>
-      <w:proofErr w:type="spellEnd"/>
-      <w:r>
-        <w:t>, H., 2002. Aspects of networking in multiplayer computer games. The Electronic Library, 20(2), pp.87-97.</w:t>
-      </w:r>
-    </w:p>
-    <w:p/>
-    <w:p>
-      <w:r>
-        <w:t xml:space="preserve">[20] </w:t>
-      </w:r>
-      <w:proofErr w:type="spellStart"/>
-      <w:r>
-        <w:t>Pantel</w:t>
-      </w:r>
-      <w:proofErr w:type="spellEnd"/>
-      <w:r>
-        <w:t>, L. and Wolf, L.C., 2002, May. On the impact of delay on real-time multiplayer games. In Proceedings of the 12th international workshop on Network and operating systems support for digital audio and video (pp. 23-29). ACM.</w:t>
-      </w:r>
-    </w:p>
-    <w:p/>
-    <w:p>
-      <w:r>
-        <w:t>[21] Claypool, M. and Claypool, K., 2006. On latency and player actions in online games.</w:t>
-      </w:r>
-    </w:p>
-    <w:p/>
-    <w:p>
-      <w:r>
         <w:t xml:space="preserve">[22] </w:t>
       </w:r>
       <w:proofErr w:type="spellStart"/>
@@ -6026,7 +6187,6 @@
   <w:style w:type="character" w:default="1" w:styleId="DefaultParagraphFont">
     <w:name w:val="Default Paragraph Font"/>
     <w:uiPriority w:val="1"/>
-    <w:semiHidden/>
     <w:unhideWhenUsed/>
   </w:style>
   <w:style w:type="table" w:default="1" w:styleId="TableNormal">

</xml_diff>